<commit_message>
done first two task
</commit_message>
<xml_diff>
--- a/Azure-Lab2-Deliverable.docx
+++ b/Azure-Lab2-Deliverable.docx
@@ -1,6 +1,6 @@
 
 <file path=word/document.xml><?xml version="1.0" encoding="utf-8"?>
-<w:document xmlns:wpc="http://schemas.microsoft.com/office/word/2010/wordprocessingCanvas" xmlns:cx="http://schemas.microsoft.com/office/drawing/2014/chartex" xmlns:cx1="http://schemas.microsoft.com/office/drawing/2015/9/8/chartex" xmlns:mc="http://schemas.openxmlformats.org/markup-compatibility/2006" xmlns:o="urn:schemas-microsoft-com:office:office" xmlns:r="http://schemas.openxmlformats.org/officeDocument/2006/relationships" xmlns:m="http://schemas.openxmlformats.org/officeDocument/2006/math" xmlns:v="urn:schemas-microsoft-com:vml" xmlns:wp14="http://schemas.microsoft.com/office/word/2010/wordprocessingDrawing" xmlns:wp="http://schemas.openxmlformats.org/drawingml/2006/wordprocessingDrawing" xmlns:w10="urn:schemas-microsoft-com:office:word" xmlns:w="http://schemas.openxmlformats.org/wordprocessingml/2006/main" xmlns:w14="http://schemas.microsoft.com/office/word/2010/wordml" xmlns:w15="http://schemas.microsoft.com/office/word/2012/wordml" xmlns:w16se="http://schemas.microsoft.com/office/word/2015/wordml/symex" xmlns:wpg="http://schemas.microsoft.com/office/word/2010/wordprocessingGroup" xmlns:wpi="http://schemas.microsoft.com/office/word/2010/wordprocessingInk" xmlns:wne="http://schemas.microsoft.com/office/word/2006/wordml" xmlns:wps="http://schemas.microsoft.com/office/word/2010/wordprocessingShape" mc:Ignorable="w14 w15 w16se wp14">
+<w:document xmlns:wpc="http://schemas.microsoft.com/office/word/2010/wordprocessingCanvas" xmlns:cx="http://schemas.microsoft.com/office/drawing/2014/chartex" xmlns:cx1="http://schemas.microsoft.com/office/drawing/2015/9/8/chartex" xmlns:cx2="http://schemas.microsoft.com/office/drawing/2015/10/21/chartex" xmlns:cx3="http://schemas.microsoft.com/office/drawing/2016/5/9/chartex" xmlns:cx4="http://schemas.microsoft.com/office/drawing/2016/5/10/chartex" xmlns:cx5="http://schemas.microsoft.com/office/drawing/2016/5/11/chartex" xmlns:cx6="http://schemas.microsoft.com/office/drawing/2016/5/12/chartex" xmlns:cx7="http://schemas.microsoft.com/office/drawing/2016/5/13/chartex" xmlns:cx8="http://schemas.microsoft.com/office/drawing/2016/5/14/chartex" xmlns:mc="http://schemas.openxmlformats.org/markup-compatibility/2006" xmlns:aink="http://schemas.microsoft.com/office/drawing/2016/ink" xmlns:am3d="http://schemas.microsoft.com/office/drawing/2017/model3d" xmlns:o="urn:schemas-microsoft-com:office:office" xmlns:oel="http://schemas.microsoft.com/office/2019/extlst" xmlns:r="http://schemas.openxmlformats.org/officeDocument/2006/relationships" xmlns:m="http://schemas.openxmlformats.org/officeDocument/2006/math" xmlns:v="urn:schemas-microsoft-com:vml" xmlns:wp14="http://schemas.microsoft.com/office/word/2010/wordprocessingDrawing" xmlns:wp="http://schemas.openxmlformats.org/drawingml/2006/wordprocessingDrawing" xmlns:w10="urn:schemas-microsoft-com:office:word" xmlns:w="http://schemas.openxmlformats.org/wordprocessingml/2006/main" xmlns:w14="http://schemas.microsoft.com/office/word/2010/wordml" xmlns:w15="http://schemas.microsoft.com/office/word/2012/wordml" xmlns:w16cex="http://schemas.microsoft.com/office/word/2018/wordml/cex" xmlns:w16cid="http://schemas.microsoft.com/office/word/2016/wordml/cid" xmlns:w16="http://schemas.microsoft.com/office/word/2018/wordml" xmlns:w16sdtdh="http://schemas.microsoft.com/office/word/2020/wordml/sdtdatahash" xmlns:w16se="http://schemas.microsoft.com/office/word/2015/wordml/symex" xmlns:wpg="http://schemas.microsoft.com/office/word/2010/wordprocessingGroup" xmlns:wpi="http://schemas.microsoft.com/office/word/2010/wordprocessingInk" xmlns:wne="http://schemas.microsoft.com/office/word/2006/wordml" xmlns:wps="http://schemas.microsoft.com/office/word/2010/wordprocessingShape" mc:Ignorable="w14 w15 w16se w16cid w16 w16cex w16sdtdh wp14">
   <w:body>
     <w:p>
       <w:pPr>
@@ -61,6 +61,9 @@
           <w:right w:val="single" w:sz="4" w:space="4" w:color="auto"/>
         </w:pBdr>
       </w:pPr>
+      <w:r>
+        <w:t>Hamza Jad Al Aoun</w:t>
+      </w:r>
     </w:p>
     <w:p/>
     <w:p>
@@ -107,6 +110,9 @@
           <w:right w:val="single" w:sz="4" w:space="4" w:color="auto"/>
         </w:pBdr>
       </w:pPr>
+      <w:r>
+        <w:t>jadalaou@eurecom.fr</w:t>
+      </w:r>
     </w:p>
     <w:p/>
     <w:p>
@@ -123,7 +129,115 @@
           <w:bCs/>
           <w:color w:val="4472C4" w:themeColor="accent1"/>
         </w:rPr>
-        <w:t>Run Locust for 3 minutes each on (i) locally deployed numericalintegral, (ii) VM scaleset with 2 VMs where you shutdown the VM running the workload after 1 minute, (iii) autoscale webapp initially configured with 1 instance and max 3, (iv) autoscale function. Save locust output. Plot a graph of number of successful requests/seconds with one line for each of the four cases above. Paste the graph below.</w:t>
+        <w:t>Run Locust for 3 minutes each on (</w:t>
+      </w:r>
+      <w:proofErr w:type="spellStart"/>
+      <w:r>
+        <w:rPr>
+          <w:b/>
+          <w:bCs/>
+          <w:color w:val="4472C4" w:themeColor="accent1"/>
+        </w:rPr>
+        <w:t>i</w:t>
+      </w:r>
+      <w:proofErr w:type="spellEnd"/>
+      <w:r>
+        <w:rPr>
+          <w:b/>
+          <w:bCs/>
+          <w:color w:val="4472C4" w:themeColor="accent1"/>
+        </w:rPr>
+        <w:t xml:space="preserve">) locally deployed </w:t>
+      </w:r>
+      <w:proofErr w:type="spellStart"/>
+      <w:r>
+        <w:rPr>
+          <w:b/>
+          <w:bCs/>
+          <w:color w:val="4472C4" w:themeColor="accent1"/>
+        </w:rPr>
+        <w:t>numericalintegral</w:t>
+      </w:r>
+      <w:proofErr w:type="spellEnd"/>
+      <w:r>
+        <w:rPr>
+          <w:b/>
+          <w:bCs/>
+          <w:color w:val="4472C4" w:themeColor="accent1"/>
+        </w:rPr>
+        <w:t xml:space="preserve">, (ii) VM </w:t>
+      </w:r>
+      <w:proofErr w:type="spellStart"/>
+      <w:r>
+        <w:rPr>
+          <w:b/>
+          <w:bCs/>
+          <w:color w:val="4472C4" w:themeColor="accent1"/>
+        </w:rPr>
+        <w:t>scaleset</w:t>
+      </w:r>
+      <w:proofErr w:type="spellEnd"/>
+      <w:r>
+        <w:rPr>
+          <w:b/>
+          <w:bCs/>
+          <w:color w:val="4472C4" w:themeColor="accent1"/>
+        </w:rPr>
+        <w:t xml:space="preserve"> with 2 VMs where you </w:t>
+      </w:r>
+      <w:proofErr w:type="spellStart"/>
+      <w:r>
+        <w:rPr>
+          <w:b/>
+          <w:bCs/>
+          <w:color w:val="4472C4" w:themeColor="accent1"/>
+        </w:rPr>
+        <w:t>shutdown</w:t>
+      </w:r>
+      <w:proofErr w:type="spellEnd"/>
+      <w:r>
+        <w:rPr>
+          <w:b/>
+          <w:bCs/>
+          <w:color w:val="4472C4" w:themeColor="accent1"/>
+        </w:rPr>
+        <w:t xml:space="preserve"> the VM running the workload after 1 minute, (iii) </w:t>
+      </w:r>
+      <w:proofErr w:type="spellStart"/>
+      <w:r>
+        <w:rPr>
+          <w:b/>
+          <w:bCs/>
+          <w:color w:val="4472C4" w:themeColor="accent1"/>
+        </w:rPr>
+        <w:t>autoscale</w:t>
+      </w:r>
+      <w:proofErr w:type="spellEnd"/>
+      <w:r>
+        <w:rPr>
+          <w:b/>
+          <w:bCs/>
+          <w:color w:val="4472C4" w:themeColor="accent1"/>
+        </w:rPr>
+        <w:t xml:space="preserve"> webapp initially configured with 1 instance and max 3, (iv) </w:t>
+      </w:r>
+      <w:proofErr w:type="spellStart"/>
+      <w:r>
+        <w:rPr>
+          <w:b/>
+          <w:bCs/>
+          <w:color w:val="4472C4" w:themeColor="accent1"/>
+        </w:rPr>
+        <w:t>autoscale</w:t>
+      </w:r>
+      <w:proofErr w:type="spellEnd"/>
+      <w:r>
+        <w:rPr>
+          <w:b/>
+          <w:bCs/>
+          <w:color w:val="4472C4" w:themeColor="accent1"/>
+        </w:rPr>
+        <w:t xml:space="preserve"> function. Save locust output. Plot a graph of number of successful requests/seconds with one line for each of the four cases above. Paste the graph below.</w:t>
       </w:r>
     </w:p>
     <w:p>
@@ -155,6 +269,171 @@
     <w:p>
       <w:pPr>
         <w:rPr>
+          <w:bCs/>
+          <w:i/>
+          <w:color w:val="4472C4" w:themeColor="accent1"/>
+        </w:rPr>
+      </w:pPr>
+      <w:r>
+        <w:rPr>
+          <w:bCs/>
+          <w:i/>
+          <w:color w:val="4472C4" w:themeColor="accent1"/>
+        </w:rPr>
+        <w:t>(</w:t>
+      </w:r>
+      <w:proofErr w:type="spellStart"/>
+      <w:r>
+        <w:rPr>
+          <w:bCs/>
+          <w:i/>
+          <w:color w:val="4472C4" w:themeColor="accent1"/>
+        </w:rPr>
+        <w:t>i</w:t>
+      </w:r>
+      <w:proofErr w:type="spellEnd"/>
+      <w:r>
+        <w:rPr>
+          <w:bCs/>
+          <w:i/>
+          <w:color w:val="4472C4" w:themeColor="accent1"/>
+        </w:rPr>
+        <w:t>)</w:t>
+      </w:r>
+      <w:r>
+        <w:rPr>
+          <w:bCs/>
+          <w:i/>
+          <w:noProof/>
+          <w:color w:val="4472C4" w:themeColor="accent1"/>
+        </w:rPr>
+        <w:drawing>
+          <wp:inline distT="0" distB="0" distL="0" distR="0" wp14:anchorId="0852E759" wp14:editId="48123FC4">
+            <wp:extent cx="5715000" cy="3562350"/>
+            <wp:effectExtent l="0" t="0" r="0" b="0"/>
+            <wp:docPr id="1751716512" name="Picture 1"/>
+            <wp:cNvGraphicFramePr>
+              <a:graphicFrameLocks xmlns:a="http://schemas.openxmlformats.org/drawingml/2006/main" noChangeAspect="1"/>
+            </wp:cNvGraphicFramePr>
+            <a:graphic xmlns:a="http://schemas.openxmlformats.org/drawingml/2006/main">
+              <a:graphicData uri="http://schemas.openxmlformats.org/drawingml/2006/picture">
+                <pic:pic xmlns:pic="http://schemas.openxmlformats.org/drawingml/2006/picture">
+                  <pic:nvPicPr>
+                    <pic:cNvPr id="0" name="Picture 1"/>
+                    <pic:cNvPicPr>
+                      <a:picLocks noChangeAspect="1" noChangeArrowheads="1"/>
+                    </pic:cNvPicPr>
+                  </pic:nvPicPr>
+                  <pic:blipFill>
+                    <a:blip r:embed="rId7" cstate="print">
+                      <a:extLst>
+                        <a:ext uri="{28A0092B-C50C-407E-A947-70E740481C1C}">
+                          <a14:useLocalDpi xmlns:a14="http://schemas.microsoft.com/office/drawing/2010/main" val="0"/>
+                        </a:ext>
+                      </a:extLst>
+                    </a:blip>
+                    <a:srcRect/>
+                    <a:stretch>
+                      <a:fillRect/>
+                    </a:stretch>
+                  </pic:blipFill>
+                  <pic:spPr bwMode="auto">
+                    <a:xfrm>
+                      <a:off x="0" y="0"/>
+                      <a:ext cx="5715000" cy="3562350"/>
+                    </a:xfrm>
+                    <a:prstGeom prst="rect">
+                      <a:avLst/>
+                    </a:prstGeom>
+                    <a:noFill/>
+                    <a:ln>
+                      <a:noFill/>
+                    </a:ln>
+                  </pic:spPr>
+                </pic:pic>
+              </a:graphicData>
+            </a:graphic>
+          </wp:inline>
+        </w:drawing>
+      </w:r>
+    </w:p>
+    <w:p>
+      <w:pPr>
+        <w:rPr>
+          <w:bCs/>
+          <w:i/>
+          <w:color w:val="4472C4" w:themeColor="accent1"/>
+        </w:rPr>
+      </w:pPr>
+      <w:r>
+        <w:rPr>
+          <w:bCs/>
+          <w:i/>
+          <w:color w:val="4472C4" w:themeColor="accent1"/>
+        </w:rPr>
+        <w:lastRenderedPageBreak/>
+        <w:t>(ii)</w:t>
+      </w:r>
+      <w:r>
+        <w:rPr>
+          <w:bCs/>
+          <w:i/>
+          <w:noProof/>
+          <w:color w:val="4472C4" w:themeColor="accent1"/>
+        </w:rPr>
+        <w:drawing>
+          <wp:inline distT="0" distB="0" distL="0" distR="0" wp14:anchorId="281B33A4" wp14:editId="5AE96D48">
+            <wp:extent cx="5715000" cy="3562350"/>
+            <wp:effectExtent l="0" t="0" r="0" b="0"/>
+            <wp:docPr id="1008548602" name="Picture 2"/>
+            <wp:cNvGraphicFramePr>
+              <a:graphicFrameLocks xmlns:a="http://schemas.openxmlformats.org/drawingml/2006/main" noChangeAspect="1"/>
+            </wp:cNvGraphicFramePr>
+            <a:graphic xmlns:a="http://schemas.openxmlformats.org/drawingml/2006/main">
+              <a:graphicData uri="http://schemas.openxmlformats.org/drawingml/2006/picture">
+                <pic:pic xmlns:pic="http://schemas.openxmlformats.org/drawingml/2006/picture">
+                  <pic:nvPicPr>
+                    <pic:cNvPr id="0" name="Picture 2"/>
+                    <pic:cNvPicPr>
+                      <a:picLocks noChangeAspect="1" noChangeArrowheads="1"/>
+                    </pic:cNvPicPr>
+                  </pic:nvPicPr>
+                  <pic:blipFill>
+                    <a:blip r:embed="rId8" cstate="print">
+                      <a:extLst>
+                        <a:ext uri="{28A0092B-C50C-407E-A947-70E740481C1C}">
+                          <a14:useLocalDpi xmlns:a14="http://schemas.microsoft.com/office/drawing/2010/main" val="0"/>
+                        </a:ext>
+                      </a:extLst>
+                    </a:blip>
+                    <a:srcRect/>
+                    <a:stretch>
+                      <a:fillRect/>
+                    </a:stretch>
+                  </pic:blipFill>
+                  <pic:spPr bwMode="auto">
+                    <a:xfrm>
+                      <a:off x="0" y="0"/>
+                      <a:ext cx="5715000" cy="3562350"/>
+                    </a:xfrm>
+                    <a:prstGeom prst="rect">
+                      <a:avLst/>
+                    </a:prstGeom>
+                    <a:noFill/>
+                    <a:ln>
+                      <a:noFill/>
+                    </a:ln>
+                  </pic:spPr>
+                </pic:pic>
+              </a:graphicData>
+            </a:graphic>
+          </wp:inline>
+        </w:drawing>
+      </w:r>
+    </w:p>
+    <w:p>
+      <w:pPr>
+        <w:rPr>
           <w:b/>
           <w:bCs/>
           <w:color w:val="4472C4" w:themeColor="accent1"/>
@@ -183,7 +462,25 @@
           <w:bCs/>
           <w:color w:val="4472C4" w:themeColor="accent1"/>
         </w:rPr>
-        <w:t xml:space="preserve">numerical integrap webapp </w:t>
+        <w:t xml:space="preserve">numerical </w:t>
+      </w:r>
+      <w:proofErr w:type="spellStart"/>
+      <w:r>
+        <w:rPr>
+          <w:b/>
+          <w:bCs/>
+          <w:color w:val="4472C4" w:themeColor="accent1"/>
+        </w:rPr>
+        <w:t>integrap</w:t>
+      </w:r>
+      <w:proofErr w:type="spellEnd"/>
+      <w:r>
+        <w:rPr>
+          <w:b/>
+          <w:bCs/>
+          <w:color w:val="4472C4" w:themeColor="accent1"/>
+        </w:rPr>
+        <w:t xml:space="preserve"> webapp </w:t>
       </w:r>
       <w:r>
         <w:rPr>
@@ -235,7 +532,25 @@
           <w:bCs/>
           <w:color w:val="4472C4" w:themeColor="accent1"/>
         </w:rPr>
-        <w:t>What is the address of the numerical integrap function deployment?</w:t>
+        <w:t xml:space="preserve">What is the address of the numerical </w:t>
+      </w:r>
+      <w:proofErr w:type="spellStart"/>
+      <w:r>
+        <w:rPr>
+          <w:b/>
+          <w:bCs/>
+          <w:color w:val="4472C4" w:themeColor="accent1"/>
+        </w:rPr>
+        <w:t>integrap</w:t>
+      </w:r>
+      <w:proofErr w:type="spellEnd"/>
+      <w:r>
+        <w:rPr>
+          <w:b/>
+          <w:bCs/>
+          <w:color w:val="4472C4" w:themeColor="accent1"/>
+        </w:rPr>
+        <w:t xml:space="preserve"> function deployment?</w:t>
       </w:r>
     </w:p>
     <w:p>
@@ -287,7 +602,25 @@
           <w:bCs/>
           <w:color w:val="4472C4" w:themeColor="accent1"/>
         </w:rPr>
-        <w:t>What is the address of the mapreduce durable function deployment where can invoke it?</w:t>
+        <w:t xml:space="preserve">What is the address of the </w:t>
+      </w:r>
+      <w:proofErr w:type="spellStart"/>
+      <w:r>
+        <w:rPr>
+          <w:b/>
+          <w:bCs/>
+          <w:color w:val="4472C4" w:themeColor="accent1"/>
+        </w:rPr>
+        <w:t>mapreduce</w:t>
+      </w:r>
+      <w:proofErr w:type="spellEnd"/>
+      <w:r>
+        <w:rPr>
+          <w:b/>
+          <w:bCs/>
+          <w:color w:val="4472C4" w:themeColor="accent1"/>
+        </w:rPr>
+        <w:t xml:space="preserve"> durable function deployment where can invoke it?</w:t>
       </w:r>
     </w:p>
     <w:p>
@@ -339,7 +672,16 @@
           <w:bCs/>
           <w:color w:val="4472C4" w:themeColor="accent1"/>
         </w:rPr>
-        <w:t>What is the git</w:t>
+        <w:t xml:space="preserve">What is the </w:t>
+      </w:r>
+      <w:proofErr w:type="spellStart"/>
+      <w:r>
+        <w:rPr>
+          <w:b/>
+          <w:bCs/>
+          <w:color w:val="4472C4" w:themeColor="accent1"/>
+        </w:rPr>
+        <w:t>git</w:t>
       </w:r>
       <w:r>
         <w:rPr>
@@ -349,6 +691,7 @@
         </w:rPr>
         <w:t>lab</w:t>
       </w:r>
+      <w:proofErr w:type="spellEnd"/>
       <w:r>
         <w:rPr>
           <w:b/>
@@ -365,8 +708,6 @@
         </w:rPr>
         <w:t xml:space="preserve">URL </w:t>
       </w:r>
-      <w:bookmarkStart w:id="0" w:name="_GoBack"/>
-      <w:bookmarkEnd w:id="0"/>
       <w:r>
         <w:rPr>
           <w:b/>
@@ -404,8 +745,8 @@
     </w:p>
     <w:p/>
     <w:sectPr>
-      <w:footerReference w:type="even" r:id="rId7"/>
-      <w:footerReference w:type="default" r:id="rId8"/>
+      <w:footerReference w:type="even" r:id="rId9"/>
+      <w:footerReference w:type="default" r:id="rId10"/>
       <w:pgSz w:w="11900" w:h="16840"/>
       <w:pgMar w:top="1440" w:right="1440" w:bottom="1440" w:left="1440" w:header="708" w:footer="708" w:gutter="0"/>
       <w:cols w:space="708"/>
@@ -416,7 +757,7 @@
 </file>
 
 <file path=word/endnotes.xml><?xml version="1.0" encoding="utf-8"?>
-<w:endnotes xmlns:wpc="http://schemas.microsoft.com/office/word/2010/wordprocessingCanvas" xmlns:cx="http://schemas.microsoft.com/office/drawing/2014/chartex" xmlns:cx1="http://schemas.microsoft.com/office/drawing/2015/9/8/chartex" xmlns:mc="http://schemas.openxmlformats.org/markup-compatibility/2006" xmlns:o="urn:schemas-microsoft-com:office:office" xmlns:r="http://schemas.openxmlformats.org/officeDocument/2006/relationships" xmlns:m="http://schemas.openxmlformats.org/officeDocument/2006/math" xmlns:v="urn:schemas-microsoft-com:vml" xmlns:wp14="http://schemas.microsoft.com/office/word/2010/wordprocessingDrawing" xmlns:wp="http://schemas.openxmlformats.org/drawingml/2006/wordprocessingDrawing" xmlns:w10="urn:schemas-microsoft-com:office:word" xmlns:w="http://schemas.openxmlformats.org/wordprocessingml/2006/main" xmlns:w14="http://schemas.microsoft.com/office/word/2010/wordml" xmlns:w15="http://schemas.microsoft.com/office/word/2012/wordml" xmlns:w16se="http://schemas.microsoft.com/office/word/2015/wordml/symex" xmlns:wpg="http://schemas.microsoft.com/office/word/2010/wordprocessingGroup" xmlns:wpi="http://schemas.microsoft.com/office/word/2010/wordprocessingInk" xmlns:wne="http://schemas.microsoft.com/office/word/2006/wordml" xmlns:wps="http://schemas.microsoft.com/office/word/2010/wordprocessingShape" mc:Ignorable="w14 w15 w16se wp14">
+<w:endnotes xmlns:wpc="http://schemas.microsoft.com/office/word/2010/wordprocessingCanvas" xmlns:cx="http://schemas.microsoft.com/office/drawing/2014/chartex" xmlns:cx1="http://schemas.microsoft.com/office/drawing/2015/9/8/chartex" xmlns:cx2="http://schemas.microsoft.com/office/drawing/2015/10/21/chartex" xmlns:cx3="http://schemas.microsoft.com/office/drawing/2016/5/9/chartex" xmlns:cx4="http://schemas.microsoft.com/office/drawing/2016/5/10/chartex" xmlns:cx5="http://schemas.microsoft.com/office/drawing/2016/5/11/chartex" xmlns:cx6="http://schemas.microsoft.com/office/drawing/2016/5/12/chartex" xmlns:cx7="http://schemas.microsoft.com/office/drawing/2016/5/13/chartex" xmlns:cx8="http://schemas.microsoft.com/office/drawing/2016/5/14/chartex" xmlns:mc="http://schemas.openxmlformats.org/markup-compatibility/2006" xmlns:aink="http://schemas.microsoft.com/office/drawing/2016/ink" xmlns:am3d="http://schemas.microsoft.com/office/drawing/2017/model3d" xmlns:o="urn:schemas-microsoft-com:office:office" xmlns:oel="http://schemas.microsoft.com/office/2019/extlst" xmlns:r="http://schemas.openxmlformats.org/officeDocument/2006/relationships" xmlns:m="http://schemas.openxmlformats.org/officeDocument/2006/math" xmlns:v="urn:schemas-microsoft-com:vml" xmlns:wp14="http://schemas.microsoft.com/office/word/2010/wordprocessingDrawing" xmlns:wp="http://schemas.openxmlformats.org/drawingml/2006/wordprocessingDrawing" xmlns:w10="urn:schemas-microsoft-com:office:word" xmlns:w="http://schemas.openxmlformats.org/wordprocessingml/2006/main" xmlns:w14="http://schemas.microsoft.com/office/word/2010/wordml" xmlns:w15="http://schemas.microsoft.com/office/word/2012/wordml" xmlns:w16cex="http://schemas.microsoft.com/office/word/2018/wordml/cex" xmlns:w16cid="http://schemas.microsoft.com/office/word/2016/wordml/cid" xmlns:w16="http://schemas.microsoft.com/office/word/2018/wordml" xmlns:w16sdtdh="http://schemas.microsoft.com/office/word/2020/wordml/sdtdatahash" xmlns:w16se="http://schemas.microsoft.com/office/word/2015/wordml/symex" xmlns:wpg="http://schemas.microsoft.com/office/word/2010/wordprocessingGroup" xmlns:wpi="http://schemas.microsoft.com/office/word/2010/wordprocessingInk" xmlns:wne="http://schemas.microsoft.com/office/word/2006/wordml" xmlns:wps="http://schemas.microsoft.com/office/word/2010/wordprocessingShape" mc:Ignorable="w14 w15 w16se w16cid w16 w16cex w16sdtdh wp14">
   <w:endnote w:type="separator" w:id="-1">
     <w:p>
       <w:r>
@@ -435,7 +776,7 @@
 </file>
 
 <file path=word/footer1.xml><?xml version="1.0" encoding="utf-8"?>
-<w:ftr xmlns:wpc="http://schemas.microsoft.com/office/word/2010/wordprocessingCanvas" xmlns:cx="http://schemas.microsoft.com/office/drawing/2014/chartex" xmlns:cx1="http://schemas.microsoft.com/office/drawing/2015/9/8/chartex" xmlns:mc="http://schemas.openxmlformats.org/markup-compatibility/2006" xmlns:o="urn:schemas-microsoft-com:office:office" xmlns:r="http://schemas.openxmlformats.org/officeDocument/2006/relationships" xmlns:m="http://schemas.openxmlformats.org/officeDocument/2006/math" xmlns:v="urn:schemas-microsoft-com:vml" xmlns:wp14="http://schemas.microsoft.com/office/word/2010/wordprocessingDrawing" xmlns:wp="http://schemas.openxmlformats.org/drawingml/2006/wordprocessingDrawing" xmlns:w10="urn:schemas-microsoft-com:office:word" xmlns:w="http://schemas.openxmlformats.org/wordprocessingml/2006/main" xmlns:w14="http://schemas.microsoft.com/office/word/2010/wordml" xmlns:w15="http://schemas.microsoft.com/office/word/2012/wordml" xmlns:w16se="http://schemas.microsoft.com/office/word/2015/wordml/symex" xmlns:wpg="http://schemas.microsoft.com/office/word/2010/wordprocessingGroup" xmlns:wpi="http://schemas.microsoft.com/office/word/2010/wordprocessingInk" xmlns:wne="http://schemas.microsoft.com/office/word/2006/wordml" xmlns:wps="http://schemas.microsoft.com/office/word/2010/wordprocessingShape" mc:Ignorable="w14 w15 w16se wp14">
+<w:ftr xmlns:wpc="http://schemas.microsoft.com/office/word/2010/wordprocessingCanvas" xmlns:cx="http://schemas.microsoft.com/office/drawing/2014/chartex" xmlns:cx1="http://schemas.microsoft.com/office/drawing/2015/9/8/chartex" xmlns:cx2="http://schemas.microsoft.com/office/drawing/2015/10/21/chartex" xmlns:cx3="http://schemas.microsoft.com/office/drawing/2016/5/9/chartex" xmlns:cx4="http://schemas.microsoft.com/office/drawing/2016/5/10/chartex" xmlns:cx5="http://schemas.microsoft.com/office/drawing/2016/5/11/chartex" xmlns:cx6="http://schemas.microsoft.com/office/drawing/2016/5/12/chartex" xmlns:cx7="http://schemas.microsoft.com/office/drawing/2016/5/13/chartex" xmlns:cx8="http://schemas.microsoft.com/office/drawing/2016/5/14/chartex" xmlns:mc="http://schemas.openxmlformats.org/markup-compatibility/2006" xmlns:aink="http://schemas.microsoft.com/office/drawing/2016/ink" xmlns:am3d="http://schemas.microsoft.com/office/drawing/2017/model3d" xmlns:o="urn:schemas-microsoft-com:office:office" xmlns:oel="http://schemas.microsoft.com/office/2019/extlst" xmlns:r="http://schemas.openxmlformats.org/officeDocument/2006/relationships" xmlns:m="http://schemas.openxmlformats.org/officeDocument/2006/math" xmlns:v="urn:schemas-microsoft-com:vml" xmlns:wp14="http://schemas.microsoft.com/office/word/2010/wordprocessingDrawing" xmlns:wp="http://schemas.openxmlformats.org/drawingml/2006/wordprocessingDrawing" xmlns:w10="urn:schemas-microsoft-com:office:word" xmlns:w="http://schemas.openxmlformats.org/wordprocessingml/2006/main" xmlns:w14="http://schemas.microsoft.com/office/word/2010/wordml" xmlns:w15="http://schemas.microsoft.com/office/word/2012/wordml" xmlns:w16cex="http://schemas.microsoft.com/office/word/2018/wordml/cex" xmlns:w16cid="http://schemas.microsoft.com/office/word/2016/wordml/cid" xmlns:w16="http://schemas.microsoft.com/office/word/2018/wordml" xmlns:w16sdtdh="http://schemas.microsoft.com/office/word/2020/wordml/sdtdatahash" xmlns:w16se="http://schemas.microsoft.com/office/word/2015/wordml/symex" xmlns:wpg="http://schemas.microsoft.com/office/word/2010/wordprocessingGroup" xmlns:wpi="http://schemas.microsoft.com/office/word/2010/wordprocessingInk" xmlns:wne="http://schemas.microsoft.com/office/word/2006/wordml" xmlns:wps="http://schemas.microsoft.com/office/word/2010/wordprocessingShape" mc:Ignorable="w14 w15 w16se w16cid w16 w16cex w16sdtdh wp14">
   <w:sdt>
     <w:sdtPr>
       <w:rPr>
@@ -447,11 +788,6 @@
         <w:docPartUnique/>
       </w:docPartObj>
     </w:sdtPr>
-    <w:sdtEndPr>
-      <w:rPr>
-        <w:rStyle w:val="PageNumber"/>
-      </w:rPr>
-    </w:sdtEndPr>
     <w:sdtContent>
       <w:p>
         <w:pPr>
@@ -491,7 +827,7 @@
 </file>
 
 <file path=word/footer2.xml><?xml version="1.0" encoding="utf-8"?>
-<w:ftr xmlns:wpc="http://schemas.microsoft.com/office/word/2010/wordprocessingCanvas" xmlns:cx="http://schemas.microsoft.com/office/drawing/2014/chartex" xmlns:cx1="http://schemas.microsoft.com/office/drawing/2015/9/8/chartex" xmlns:mc="http://schemas.openxmlformats.org/markup-compatibility/2006" xmlns:o="urn:schemas-microsoft-com:office:office" xmlns:r="http://schemas.openxmlformats.org/officeDocument/2006/relationships" xmlns:m="http://schemas.openxmlformats.org/officeDocument/2006/math" xmlns:v="urn:schemas-microsoft-com:vml" xmlns:wp14="http://schemas.microsoft.com/office/word/2010/wordprocessingDrawing" xmlns:wp="http://schemas.openxmlformats.org/drawingml/2006/wordprocessingDrawing" xmlns:w10="urn:schemas-microsoft-com:office:word" xmlns:w="http://schemas.openxmlformats.org/wordprocessingml/2006/main" xmlns:w14="http://schemas.microsoft.com/office/word/2010/wordml" xmlns:w15="http://schemas.microsoft.com/office/word/2012/wordml" xmlns:w16se="http://schemas.microsoft.com/office/word/2015/wordml/symex" xmlns:wpg="http://schemas.microsoft.com/office/word/2010/wordprocessingGroup" xmlns:wpi="http://schemas.microsoft.com/office/word/2010/wordprocessingInk" xmlns:wne="http://schemas.microsoft.com/office/word/2006/wordml" xmlns:wps="http://schemas.microsoft.com/office/word/2010/wordprocessingShape" mc:Ignorable="w14 w15 w16se wp14">
+<w:ftr xmlns:wpc="http://schemas.microsoft.com/office/word/2010/wordprocessingCanvas" xmlns:cx="http://schemas.microsoft.com/office/drawing/2014/chartex" xmlns:cx1="http://schemas.microsoft.com/office/drawing/2015/9/8/chartex" xmlns:cx2="http://schemas.microsoft.com/office/drawing/2015/10/21/chartex" xmlns:cx3="http://schemas.microsoft.com/office/drawing/2016/5/9/chartex" xmlns:cx4="http://schemas.microsoft.com/office/drawing/2016/5/10/chartex" xmlns:cx5="http://schemas.microsoft.com/office/drawing/2016/5/11/chartex" xmlns:cx6="http://schemas.microsoft.com/office/drawing/2016/5/12/chartex" xmlns:cx7="http://schemas.microsoft.com/office/drawing/2016/5/13/chartex" xmlns:cx8="http://schemas.microsoft.com/office/drawing/2016/5/14/chartex" xmlns:mc="http://schemas.openxmlformats.org/markup-compatibility/2006" xmlns:aink="http://schemas.microsoft.com/office/drawing/2016/ink" xmlns:am3d="http://schemas.microsoft.com/office/drawing/2017/model3d" xmlns:o="urn:schemas-microsoft-com:office:office" xmlns:oel="http://schemas.microsoft.com/office/2019/extlst" xmlns:r="http://schemas.openxmlformats.org/officeDocument/2006/relationships" xmlns:m="http://schemas.openxmlformats.org/officeDocument/2006/math" xmlns:v="urn:schemas-microsoft-com:vml" xmlns:wp14="http://schemas.microsoft.com/office/word/2010/wordprocessingDrawing" xmlns:wp="http://schemas.openxmlformats.org/drawingml/2006/wordprocessingDrawing" xmlns:w10="urn:schemas-microsoft-com:office:word" xmlns:w="http://schemas.openxmlformats.org/wordprocessingml/2006/main" xmlns:w14="http://schemas.microsoft.com/office/word/2010/wordml" xmlns:w15="http://schemas.microsoft.com/office/word/2012/wordml" xmlns:w16cex="http://schemas.microsoft.com/office/word/2018/wordml/cex" xmlns:w16cid="http://schemas.microsoft.com/office/word/2016/wordml/cid" xmlns:w16="http://schemas.microsoft.com/office/word/2018/wordml" xmlns:w16sdtdh="http://schemas.microsoft.com/office/word/2020/wordml/sdtdatahash" xmlns:w16se="http://schemas.microsoft.com/office/word/2015/wordml/symex" xmlns:wpg="http://schemas.microsoft.com/office/word/2010/wordprocessingGroup" xmlns:wpi="http://schemas.microsoft.com/office/word/2010/wordprocessingInk" xmlns:wne="http://schemas.microsoft.com/office/word/2006/wordml" xmlns:wps="http://schemas.microsoft.com/office/word/2010/wordprocessingShape" mc:Ignorable="w14 w15 w16se w16cid w16 w16cex w16sdtdh wp14">
   <w:p>
     <w:pPr>
       <w:pStyle w:val="Footer"/>
@@ -502,7 +838,7 @@
 </file>
 
 <file path=word/footnotes.xml><?xml version="1.0" encoding="utf-8"?>
-<w:footnotes xmlns:wpc="http://schemas.microsoft.com/office/word/2010/wordprocessingCanvas" xmlns:cx="http://schemas.microsoft.com/office/drawing/2014/chartex" xmlns:cx1="http://schemas.microsoft.com/office/drawing/2015/9/8/chartex" xmlns:mc="http://schemas.openxmlformats.org/markup-compatibility/2006" xmlns:o="urn:schemas-microsoft-com:office:office" xmlns:r="http://schemas.openxmlformats.org/officeDocument/2006/relationships" xmlns:m="http://schemas.openxmlformats.org/officeDocument/2006/math" xmlns:v="urn:schemas-microsoft-com:vml" xmlns:wp14="http://schemas.microsoft.com/office/word/2010/wordprocessingDrawing" xmlns:wp="http://schemas.openxmlformats.org/drawingml/2006/wordprocessingDrawing" xmlns:w10="urn:schemas-microsoft-com:office:word" xmlns:w="http://schemas.openxmlformats.org/wordprocessingml/2006/main" xmlns:w14="http://schemas.microsoft.com/office/word/2010/wordml" xmlns:w15="http://schemas.microsoft.com/office/word/2012/wordml" xmlns:w16se="http://schemas.microsoft.com/office/word/2015/wordml/symex" xmlns:wpg="http://schemas.microsoft.com/office/word/2010/wordprocessingGroup" xmlns:wpi="http://schemas.microsoft.com/office/word/2010/wordprocessingInk" xmlns:wne="http://schemas.microsoft.com/office/word/2006/wordml" xmlns:wps="http://schemas.microsoft.com/office/word/2010/wordprocessingShape" mc:Ignorable="w14 w15 w16se wp14">
+<w:footnotes xmlns:wpc="http://schemas.microsoft.com/office/word/2010/wordprocessingCanvas" xmlns:cx="http://schemas.microsoft.com/office/drawing/2014/chartex" xmlns:cx1="http://schemas.microsoft.com/office/drawing/2015/9/8/chartex" xmlns:cx2="http://schemas.microsoft.com/office/drawing/2015/10/21/chartex" xmlns:cx3="http://schemas.microsoft.com/office/drawing/2016/5/9/chartex" xmlns:cx4="http://schemas.microsoft.com/office/drawing/2016/5/10/chartex" xmlns:cx5="http://schemas.microsoft.com/office/drawing/2016/5/11/chartex" xmlns:cx6="http://schemas.microsoft.com/office/drawing/2016/5/12/chartex" xmlns:cx7="http://schemas.microsoft.com/office/drawing/2016/5/13/chartex" xmlns:cx8="http://schemas.microsoft.com/office/drawing/2016/5/14/chartex" xmlns:mc="http://schemas.openxmlformats.org/markup-compatibility/2006" xmlns:aink="http://schemas.microsoft.com/office/drawing/2016/ink" xmlns:am3d="http://schemas.microsoft.com/office/drawing/2017/model3d" xmlns:o="urn:schemas-microsoft-com:office:office" xmlns:oel="http://schemas.microsoft.com/office/2019/extlst" xmlns:r="http://schemas.openxmlformats.org/officeDocument/2006/relationships" xmlns:m="http://schemas.openxmlformats.org/officeDocument/2006/math" xmlns:v="urn:schemas-microsoft-com:vml" xmlns:wp14="http://schemas.microsoft.com/office/word/2010/wordprocessingDrawing" xmlns:wp="http://schemas.openxmlformats.org/drawingml/2006/wordprocessingDrawing" xmlns:w10="urn:schemas-microsoft-com:office:word" xmlns:w="http://schemas.openxmlformats.org/wordprocessingml/2006/main" xmlns:w14="http://schemas.microsoft.com/office/word/2010/wordml" xmlns:w15="http://schemas.microsoft.com/office/word/2012/wordml" xmlns:w16cex="http://schemas.microsoft.com/office/word/2018/wordml/cex" xmlns:w16cid="http://schemas.microsoft.com/office/word/2016/wordml/cid" xmlns:w16="http://schemas.microsoft.com/office/word/2018/wordml" xmlns:w16sdtdh="http://schemas.microsoft.com/office/word/2020/wordml/sdtdatahash" xmlns:w16se="http://schemas.microsoft.com/office/word/2015/wordml/symex" xmlns:wpg="http://schemas.microsoft.com/office/word/2010/wordprocessingGroup" xmlns:wpi="http://schemas.microsoft.com/office/word/2010/wordprocessingInk" xmlns:wne="http://schemas.microsoft.com/office/word/2006/wordml" xmlns:wps="http://schemas.microsoft.com/office/word/2010/wordprocessingShape" mc:Ignorable="w14 w15 w16se w16cid w16 w16cex w16sdtdh wp14">
   <w:footnote w:type="separator" w:id="-1">
     <w:p>
       <w:r>
@@ -521,7 +857,7 @@
 </file>
 
 <file path=word/numbering.xml><?xml version="1.0" encoding="utf-8"?>
-<w:numbering xmlns:wpc="http://schemas.microsoft.com/office/word/2010/wordprocessingCanvas" xmlns:cx="http://schemas.microsoft.com/office/drawing/2014/chartex" xmlns:cx1="http://schemas.microsoft.com/office/drawing/2015/9/8/chartex" xmlns:mc="http://schemas.openxmlformats.org/markup-compatibility/2006" xmlns:o="urn:schemas-microsoft-com:office:office" xmlns:r="http://schemas.openxmlformats.org/officeDocument/2006/relationships" xmlns:m="http://schemas.openxmlformats.org/officeDocument/2006/math" xmlns:v="urn:schemas-microsoft-com:vml" xmlns:wp14="http://schemas.microsoft.com/office/word/2010/wordprocessingDrawing" xmlns:wp="http://schemas.openxmlformats.org/drawingml/2006/wordprocessingDrawing" xmlns:w10="urn:schemas-microsoft-com:office:word" xmlns:w="http://schemas.openxmlformats.org/wordprocessingml/2006/main" xmlns:w14="http://schemas.microsoft.com/office/word/2010/wordml" xmlns:w15="http://schemas.microsoft.com/office/word/2012/wordml" xmlns:w16se="http://schemas.microsoft.com/office/word/2015/wordml/symex" xmlns:wpg="http://schemas.microsoft.com/office/word/2010/wordprocessingGroup" xmlns:wpi="http://schemas.microsoft.com/office/word/2010/wordprocessingInk" xmlns:wne="http://schemas.microsoft.com/office/word/2006/wordml" xmlns:wps="http://schemas.microsoft.com/office/word/2010/wordprocessingShape" mc:Ignorable="w14 w15 w16se wp14">
+<w:numbering xmlns:wpc="http://schemas.microsoft.com/office/word/2010/wordprocessingCanvas" xmlns:cx="http://schemas.microsoft.com/office/drawing/2014/chartex" xmlns:cx1="http://schemas.microsoft.com/office/drawing/2015/9/8/chartex" xmlns:cx2="http://schemas.microsoft.com/office/drawing/2015/10/21/chartex" xmlns:cx3="http://schemas.microsoft.com/office/drawing/2016/5/9/chartex" xmlns:cx4="http://schemas.microsoft.com/office/drawing/2016/5/10/chartex" xmlns:cx5="http://schemas.microsoft.com/office/drawing/2016/5/11/chartex" xmlns:cx6="http://schemas.microsoft.com/office/drawing/2016/5/12/chartex" xmlns:cx7="http://schemas.microsoft.com/office/drawing/2016/5/13/chartex" xmlns:cx8="http://schemas.microsoft.com/office/drawing/2016/5/14/chartex" xmlns:mc="http://schemas.openxmlformats.org/markup-compatibility/2006" xmlns:aink="http://schemas.microsoft.com/office/drawing/2016/ink" xmlns:am3d="http://schemas.microsoft.com/office/drawing/2017/model3d" xmlns:o="urn:schemas-microsoft-com:office:office" xmlns:oel="http://schemas.microsoft.com/office/2019/extlst" xmlns:r="http://schemas.openxmlformats.org/officeDocument/2006/relationships" xmlns:m="http://schemas.openxmlformats.org/officeDocument/2006/math" xmlns:v="urn:schemas-microsoft-com:vml" xmlns:wp14="http://schemas.microsoft.com/office/word/2010/wordprocessingDrawing" xmlns:wp="http://schemas.openxmlformats.org/drawingml/2006/wordprocessingDrawing" xmlns:w10="urn:schemas-microsoft-com:office:word" xmlns:w="http://schemas.openxmlformats.org/wordprocessingml/2006/main" xmlns:w14="http://schemas.microsoft.com/office/word/2010/wordml" xmlns:w15="http://schemas.microsoft.com/office/word/2012/wordml" xmlns:w16cex="http://schemas.microsoft.com/office/word/2018/wordml/cex" xmlns:w16cid="http://schemas.microsoft.com/office/word/2016/wordml/cid" xmlns:w16="http://schemas.microsoft.com/office/word/2018/wordml" xmlns:w16sdtdh="http://schemas.microsoft.com/office/word/2020/wordml/sdtdatahash" xmlns:w16se="http://schemas.microsoft.com/office/word/2015/wordml/symex" xmlns:wpg="http://schemas.microsoft.com/office/word/2010/wordprocessingGroup" xmlns:wpi="http://schemas.microsoft.com/office/word/2010/wordprocessingInk" xmlns:wne="http://schemas.microsoft.com/office/word/2006/wordml" xmlns:wps="http://schemas.microsoft.com/office/word/2010/wordprocessingShape" mc:Ignorable="w14 w15 w16se w16cid w16 w16cex w16sdtdh wp14">
   <w:abstractNum w:abstractNumId="0" w15:restartNumberingAfterBreak="0">
     <w:nsid w:val="09135407"/>
     <w:multiLevelType w:val="hybridMultilevel"/>
@@ -908,23 +1244,23 @@
       </w:rPr>
     </w:lvl>
   </w:abstractNum>
-  <w:num w:numId="1">
+  <w:num w:numId="1" w16cid:durableId="124667977">
     <w:abstractNumId w:val="1"/>
   </w:num>
-  <w:num w:numId="2">
+  <w:num w:numId="2" w16cid:durableId="2043170648">
     <w:abstractNumId w:val="2"/>
   </w:num>
-  <w:num w:numId="3">
+  <w:num w:numId="3" w16cid:durableId="1307734237">
     <w:abstractNumId w:val="0"/>
   </w:num>
-  <w:num w:numId="4">
+  <w:num w:numId="4" w16cid:durableId="1911496583">
     <w:abstractNumId w:val="3"/>
   </w:num>
 </w:numbering>
 </file>
 
 <file path=word/styles.xml><?xml version="1.0" encoding="utf-8"?>
-<w:styles xmlns:mc="http://schemas.openxmlformats.org/markup-compatibility/2006" xmlns:r="http://schemas.openxmlformats.org/officeDocument/2006/relationships" xmlns:w="http://schemas.openxmlformats.org/wordprocessingml/2006/main" xmlns:w14="http://schemas.microsoft.com/office/word/2010/wordml" xmlns:w15="http://schemas.microsoft.com/office/word/2012/wordml" xmlns:w16se="http://schemas.microsoft.com/office/word/2015/wordml/symex" mc:Ignorable="w14 w15 w16se">
+<w:styles xmlns:mc="http://schemas.openxmlformats.org/markup-compatibility/2006" xmlns:r="http://schemas.openxmlformats.org/officeDocument/2006/relationships" xmlns:w="http://schemas.openxmlformats.org/wordprocessingml/2006/main" xmlns:w14="http://schemas.microsoft.com/office/word/2010/wordml" xmlns:w15="http://schemas.microsoft.com/office/word/2012/wordml" xmlns:w16cex="http://schemas.microsoft.com/office/word/2018/wordml/cex" xmlns:w16cid="http://schemas.microsoft.com/office/word/2016/wordml/cid" xmlns:w16="http://schemas.microsoft.com/office/word/2018/wordml" xmlns:w16sdtdh="http://schemas.microsoft.com/office/word/2020/wordml/sdtdatahash" xmlns:w16se="http://schemas.microsoft.com/office/word/2015/wordml/symex" mc:Ignorable="w14 w15 w16se w16cid w16 w16cex w16sdtdh">
   <w:docDefaults>
     <w:rPrDefault>
       <w:rPr>
@@ -936,7 +1272,7 @@
     </w:rPrDefault>
     <w:pPrDefault/>
   </w:docDefaults>
-  <w:latentStyles w:defLockedState="0" w:defUIPriority="99" w:defSemiHidden="0" w:defUnhideWhenUsed="0" w:defQFormat="0" w:count="371">
+  <w:latentStyles w:defLockedState="0" w:defUIPriority="99" w:defSemiHidden="0" w:defUnhideWhenUsed="0" w:defQFormat="0" w:count="376">
     <w:lsdException w:name="Normal" w:uiPriority="0" w:qFormat="1"/>
     <w:lsdException w:name="heading 1" w:uiPriority="1" w:qFormat="1"/>
     <w:lsdException w:name="heading 2" w:semiHidden="1" w:uiPriority="9" w:unhideWhenUsed="1" w:qFormat="1"/>
@@ -1308,6 +1644,11 @@
     <w:lsdException w:name="List Table 5 Dark Accent 6" w:uiPriority="50"/>
     <w:lsdException w:name="List Table 6 Colorful Accent 6" w:uiPriority="51"/>
     <w:lsdException w:name="List Table 7 Colorful Accent 6" w:uiPriority="52"/>
+    <w:lsdException w:name="Mention" w:semiHidden="1" w:unhideWhenUsed="1"/>
+    <w:lsdException w:name="Smart Hyperlink" w:semiHidden="1" w:unhideWhenUsed="1"/>
+    <w:lsdException w:name="Hashtag" w:semiHidden="1" w:unhideWhenUsed="1"/>
+    <w:lsdException w:name="Unresolved Mention" w:semiHidden="1" w:unhideWhenUsed="1"/>
+    <w:lsdException w:name="Smart Link" w:semiHidden="1" w:unhideWhenUsed="1"/>
   </w:latentStyles>
   <w:style w:type="paragraph" w:default="1" w:styleId="Normal">
     <w:name w:val="Normal"/>
@@ -1450,8 +1791,8 @@
       <w:u w:val="single"/>
     </w:rPr>
   </w:style>
-  <w:style w:type="character" w:customStyle="1" w:styleId="UnresolvedMention">
-    <w:name w:val="Unresolved Mention"/>
+  <w:style w:type="character" w:customStyle="1" w:styleId="UnresolvedMention1">
+    <w:name w:val="Unresolved Mention1"/>
     <w:basedOn w:val="DefaultParagraphFont"/>
     <w:uiPriority w:val="99"/>
     <w:semiHidden/>

</xml_diff>

<commit_message>
locust test for task4
</commit_message>
<xml_diff>
--- a/Azure-Lab2-Deliverable.docx
+++ b/Azure-Lab2-Deliverable.docx
@@ -548,6 +548,136 @@
           <w:color w:val="4472C4" w:themeColor="accent1"/>
         </w:rPr>
       </w:pPr>
+    </w:p>
+    <w:p>
+      <w:pPr>
+        <w:rPr>
+          <w:b/>
+          <w:bCs/>
+          <w:color w:val="4472C4" w:themeColor="accent1"/>
+        </w:rPr>
+      </w:pPr>
+    </w:p>
+    <w:p>
+      <w:pPr>
+        <w:rPr>
+          <w:b/>
+          <w:bCs/>
+          <w:color w:val="4472C4" w:themeColor="accent1"/>
+        </w:rPr>
+      </w:pPr>
+    </w:p>
+    <w:p>
+      <w:pPr>
+        <w:rPr>
+          <w:b/>
+          <w:bCs/>
+          <w:color w:val="4472C4" w:themeColor="accent1"/>
+        </w:rPr>
+      </w:pPr>
+    </w:p>
+    <w:p>
+      <w:pPr>
+        <w:rPr>
+          <w:b/>
+          <w:bCs/>
+          <w:color w:val="4472C4" w:themeColor="accent1"/>
+        </w:rPr>
+      </w:pPr>
+      <w:r>
+        <w:rPr>
+          <w:b/>
+          <w:bCs/>
+          <w:color w:val="4472C4" w:themeColor="accent1"/>
+        </w:rPr>
+        <w:lastRenderedPageBreak/>
+        <w:t>(Iv)</w:t>
+      </w:r>
+    </w:p>
+    <w:p>
+      <w:pPr>
+        <w:rPr>
+          <w:b/>
+          <w:bCs/>
+          <w:color w:val="4472C4" w:themeColor="accent1"/>
+        </w:rPr>
+      </w:pPr>
+      <w:r>
+        <w:rPr>
+          <w:b/>
+          <w:bCs/>
+          <w:noProof/>
+          <w:color w:val="4472C4" w:themeColor="accent1"/>
+        </w:rPr>
+        <w:drawing>
+          <wp:inline distT="0" distB="0" distL="0" distR="0" wp14:anchorId="009D1C43" wp14:editId="5A3E0DC0">
+            <wp:extent cx="5727700" cy="3571875"/>
+            <wp:effectExtent l="0" t="0" r="6350" b="9525"/>
+            <wp:docPr id="1456196879" name="Picture 2"/>
+            <wp:cNvGraphicFramePr>
+              <a:graphicFrameLocks xmlns:a="http://schemas.openxmlformats.org/drawingml/2006/main" noChangeAspect="1"/>
+            </wp:cNvGraphicFramePr>
+            <a:graphic xmlns:a="http://schemas.openxmlformats.org/drawingml/2006/main">
+              <a:graphicData uri="http://schemas.openxmlformats.org/drawingml/2006/picture">
+                <pic:pic xmlns:pic="http://schemas.openxmlformats.org/drawingml/2006/picture">
+                  <pic:nvPicPr>
+                    <pic:cNvPr id="1456196879" name="Picture 1456196879"/>
+                    <pic:cNvPicPr/>
+                  </pic:nvPicPr>
+                  <pic:blipFill>
+                    <a:blip r:embed="rId10" cstate="print">
+                      <a:extLst>
+                        <a:ext uri="{28A0092B-C50C-407E-A947-70E740481C1C}">
+                          <a14:useLocalDpi xmlns:a14="http://schemas.microsoft.com/office/drawing/2010/main" val="0"/>
+                        </a:ext>
+                      </a:extLst>
+                    </a:blip>
+                    <a:stretch>
+                      <a:fillRect/>
+                    </a:stretch>
+                  </pic:blipFill>
+                  <pic:spPr>
+                    <a:xfrm>
+                      <a:off x="0" y="0"/>
+                      <a:ext cx="5727700" cy="3571875"/>
+                    </a:xfrm>
+                    <a:prstGeom prst="rect">
+                      <a:avLst/>
+                    </a:prstGeom>
+                  </pic:spPr>
+                </pic:pic>
+              </a:graphicData>
+            </a:graphic>
+          </wp:inline>
+        </w:drawing>
+      </w:r>
+    </w:p>
+    <w:p>
+      <w:pPr>
+        <w:rPr>
+          <w:b/>
+          <w:bCs/>
+          <w:color w:val="4472C4" w:themeColor="accent1"/>
+        </w:rPr>
+      </w:pPr>
+    </w:p>
+    <w:p>
+      <w:pPr>
+        <w:rPr>
+          <w:b/>
+          <w:bCs/>
+          <w:color w:val="4472C4" w:themeColor="accent1"/>
+        </w:rPr>
+      </w:pPr>
+    </w:p>
+    <w:p>
+      <w:pPr>
+        <w:rPr>
+          <w:b/>
+          <w:bCs/>
+          <w:color w:val="4472C4" w:themeColor="accent1"/>
+        </w:rPr>
+      </w:pPr>
       <w:r>
         <w:rPr>
           <w:b/>
@@ -704,7 +834,7 @@
           <w:color w:val="4472C4" w:themeColor="accent1"/>
         </w:rPr>
       </w:pPr>
-      <w:hyperlink r:id="rId10" w:history="1">
+      <w:hyperlink r:id="rId11" w:history="1">
         <w:r>
           <w:rPr>
             <w:rStyle w:val="Hyperlink"/>
@@ -907,8 +1037,8 @@
     </w:p>
     <w:p/>
     <w:sectPr>
-      <w:footerReference w:type="even" r:id="rId11"/>
-      <w:footerReference w:type="default" r:id="rId12"/>
+      <w:footerReference w:type="even" r:id="rId12"/>
+      <w:footerReference w:type="default" r:id="rId13"/>
       <w:pgSz w:w="11900" w:h="16840"/>
       <w:pgMar w:top="1440" w:right="1440" w:bottom="1440" w:left="1440" w:header="708" w:footer="708" w:gutter="0"/>
       <w:cols w:space="708"/>

</xml_diff>

<commit_message>
final commit, ready for submission
</commit_message>
<xml_diff>
--- a/Azure-Lab2-Deliverable.docx
+++ b/Azure-Lab2-Deliverable.docx
@@ -308,7 +308,7 @@
           <w:color w:val="4472C4" w:themeColor="accent1"/>
         </w:rPr>
         <w:drawing>
-          <wp:inline distT="0" distB="0" distL="0" distR="0" wp14:anchorId="0852E759" wp14:editId="04328C92">
+          <wp:inline distT="0" distB="0" distL="0" distR="0" wp14:anchorId="0852E759" wp14:editId="3407BEEE">
             <wp:extent cx="5715000" cy="3562350"/>
             <wp:effectExtent l="0" t="0" r="0" b="0"/>
             <wp:docPr id="1751716512" name="Picture 1"/>
@@ -378,11 +378,19 @@
         <w:rPr>
           <w:bCs/>
           <w:i/>
+          <w:color w:val="4472C4" w:themeColor="accent1"/>
+        </w:rPr>
+        <w:t xml:space="preserve"> this is the result on 3 users and I tried on 1000 users I will put the result at the end of the file </w:t>
+      </w:r>
+      <w:r>
+        <w:rPr>
+          <w:bCs/>
+          <w:i/>
           <w:noProof/>
           <w:color w:val="4472C4" w:themeColor="accent1"/>
         </w:rPr>
         <w:drawing>
-          <wp:inline distT="0" distB="0" distL="0" distR="0" wp14:anchorId="281B33A4" wp14:editId="09E07D46">
+          <wp:inline distT="0" distB="0" distL="0" distR="0" wp14:anchorId="281B33A4" wp14:editId="11884690">
             <wp:extent cx="5715000" cy="3562350"/>
             <wp:effectExtent l="0" t="0" r="0" b="0"/>
             <wp:docPr id="1008548602" name="Picture 2"/>
@@ -590,7 +598,6 @@
           <w:bCs/>
           <w:color w:val="4472C4" w:themeColor="accent1"/>
         </w:rPr>
-        <w:lastRenderedPageBreak/>
         <w:t>(</w:t>
       </w:r>
       <w:r>
@@ -626,7 +633,7 @@
           <w:color w:val="4472C4" w:themeColor="accent1"/>
         </w:rPr>
         <w:drawing>
-          <wp:inline distT="0" distB="0" distL="0" distR="0" wp14:anchorId="009D1C43" wp14:editId="74D77CED">
+          <wp:inline distT="0" distB="0" distL="0" distR="0" wp14:anchorId="009D1C43" wp14:editId="618A4BBC">
             <wp:extent cx="5727700" cy="3571875"/>
             <wp:effectExtent l="0" t="0" r="6350" b="9525"/>
             <wp:docPr id="1456196879" name="Picture 2"/>
@@ -949,6 +956,13 @@
       </w:pPr>
     </w:p>
     <w:p>
+      <w:pPr>
+        <w:rPr>
+          <w:bCs/>
+          <w:i/>
+          <w:color w:val="4472C4" w:themeColor="accent1"/>
+        </w:rPr>
+      </w:pPr>
       <w:r>
         <w:rPr>
           <w:bCs/>
@@ -957,20 +971,14 @@
         </w:rPr>
         <w:t xml:space="preserve">Your answer: </w:t>
       </w:r>
-      <w:r>
-        <w:rPr>
-          <w:bCs/>
-          <w:i/>
-          <w:color w:val="4472C4" w:themeColor="accent1"/>
-        </w:rPr>
-        <w:t>https://</w:t>
-      </w:r>
+    </w:p>
+    <w:p>
       <w:hyperlink r:id="rId12" w:history="1">
         <w:r>
           <w:rPr>
             <w:rStyle w:val="Hyperlink"/>
           </w:rPr>
-          <w:t>mapreducerhamzajadalaoun.azurewebsites.net/api/orchestrators/DurableFunctionsOrchestrator1</w:t>
+          <w:t>hamzajadalaounmapreducer.azurewebsites.net/api/orchestrators/DurableFunctionsOrchestrator1</w:t>
         </w:r>
       </w:hyperlink>
     </w:p>
@@ -983,6 +991,31 @@
           <w:color w:val="4472C4" w:themeColor="accent1"/>
         </w:rPr>
       </w:pPr>
+      <w:r>
+        <w:rPr>
+          <w:bCs/>
+          <w:i/>
+          <w:color w:val="4472C4" w:themeColor="accent1"/>
+        </w:rPr>
+        <w:t xml:space="preserve">and to access the result there is this link: </w:t>
+      </w:r>
+    </w:p>
+    <w:p>
+      <w:pPr>
+        <w:rPr>
+          <w:bCs/>
+          <w:i/>
+          <w:color w:val="4472C4" w:themeColor="accent1"/>
+        </w:rPr>
+      </w:pPr>
+      <w:hyperlink r:id="rId13" w:history="1">
+        <w:r>
+          <w:rPr>
+            <w:rStyle w:val="Hyperlink"/>
+          </w:rPr>
+          <w:t>hamzajadalaounmapreducer.azurewebsites.net/runtime/webhooks/durabletask/instances/c6d1b12c8b644e1a969be3224cbfc920?taskHub=hamzajadalaounmapreducer&amp;connection=Storage&amp;code=zXEsy3cv1Lccd2dIVIE4eL5JxWiBmgGBwuibpQ4UKF11AzFu2VQdbg==</w:t>
+        </w:r>
+      </w:hyperlink>
     </w:p>
     <w:p>
       <w:pPr>
@@ -1082,7 +1115,23 @@
           <w:i/>
           <w:color w:val="4472C4" w:themeColor="accent1"/>
         </w:rPr>
-        <w:t xml:space="preserve">Your answer: </w:t>
+        <w:t>Your answer:</w:t>
+      </w:r>
+      <w:r>
+        <w:rPr>
+          <w:bCs/>
+          <w:i/>
+          <w:color w:val="4472C4" w:themeColor="accent1"/>
+        </w:rPr>
+        <w:t xml:space="preserve"> </w:t>
+      </w:r>
+      <w:r>
+        <w:rPr>
+          <w:bCs/>
+          <w:i/>
+          <w:color w:val="4472C4" w:themeColor="accent1"/>
+        </w:rPr>
+        <w:t xml:space="preserve"> </w:t>
       </w:r>
       <w:r>
         <w:rPr>
@@ -1119,6 +1168,81 @@
           <w:color w:val="4472C4" w:themeColor="accent1"/>
         </w:rPr>
       </w:pPr>
+      <w:r>
+        <w:rPr>
+          <w:bCs/>
+          <w:i/>
+          <w:color w:val="4472C4" w:themeColor="accent1"/>
+        </w:rPr>
+        <w:t>Task 2 on 1000 users:</w:t>
+      </w:r>
+    </w:p>
+    <w:p>
+      <w:pPr>
+        <w:rPr>
+          <w:bCs/>
+          <w:i/>
+          <w:color w:val="4472C4" w:themeColor="accent1"/>
+        </w:rPr>
+      </w:pPr>
+      <w:r>
+        <w:rPr>
+          <w:bCs/>
+          <w:i/>
+          <w:noProof/>
+          <w:color w:val="4472C4" w:themeColor="accent1"/>
+        </w:rPr>
+        <w:drawing>
+          <wp:inline distT="0" distB="0" distL="0" distR="0" wp14:anchorId="60A534F1" wp14:editId="2F8A4A1C">
+            <wp:extent cx="5727700" cy="1818640"/>
+            <wp:effectExtent l="0" t="0" r="6350" b="0"/>
+            <wp:docPr id="258070422" name="Picture 2"/>
+            <wp:cNvGraphicFramePr>
+              <a:graphicFrameLocks xmlns:a="http://schemas.openxmlformats.org/drawingml/2006/main" noChangeAspect="1"/>
+            </wp:cNvGraphicFramePr>
+            <a:graphic xmlns:a="http://schemas.openxmlformats.org/drawingml/2006/main">
+              <a:graphicData uri="http://schemas.openxmlformats.org/drawingml/2006/picture">
+                <pic:pic xmlns:pic="http://schemas.openxmlformats.org/drawingml/2006/picture">
+                  <pic:nvPicPr>
+                    <pic:cNvPr id="258070422" name="Picture 258070422"/>
+                    <pic:cNvPicPr/>
+                  </pic:nvPicPr>
+                  <pic:blipFill>
+                    <a:blip r:embed="rId14" cstate="print">
+                      <a:extLst>
+                        <a:ext uri="{28A0092B-C50C-407E-A947-70E740481C1C}">
+                          <a14:useLocalDpi xmlns:a14="http://schemas.microsoft.com/office/drawing/2010/main" val="0"/>
+                        </a:ext>
+                      </a:extLst>
+                    </a:blip>
+                    <a:stretch>
+                      <a:fillRect/>
+                    </a:stretch>
+                  </pic:blipFill>
+                  <pic:spPr>
+                    <a:xfrm>
+                      <a:off x="0" y="0"/>
+                      <a:ext cx="5727700" cy="1818640"/>
+                    </a:xfrm>
+                    <a:prstGeom prst="rect">
+                      <a:avLst/>
+                    </a:prstGeom>
+                  </pic:spPr>
+                </pic:pic>
+              </a:graphicData>
+            </a:graphic>
+          </wp:inline>
+        </w:drawing>
+      </w:r>
+    </w:p>
+    <w:p>
+      <w:pPr>
+        <w:rPr>
+          <w:bCs/>
+          <w:i/>
+          <w:color w:val="4472C4" w:themeColor="accent1"/>
+        </w:rPr>
+      </w:pPr>
     </w:p>
     <w:p>
       <w:pPr>
@@ -1153,7 +1277,7 @@
           <w:color w:val="4472C4" w:themeColor="accent1"/>
         </w:rPr>
         <w:drawing>
-          <wp:inline distT="0" distB="0" distL="0" distR="0" wp14:anchorId="5008B17C" wp14:editId="3F2E78A7">
+          <wp:inline distT="0" distB="0" distL="0" distR="0" wp14:anchorId="5008B17C" wp14:editId="2F9E28A7">
             <wp:extent cx="5727700" cy="3571875"/>
             <wp:effectExtent l="0" t="0" r="6350" b="9525"/>
             <wp:docPr id="759942021" name="Picture 3"/>
@@ -1168,7 +1292,7 @@
                     <pic:cNvPicPr/>
                   </pic:nvPicPr>
                   <pic:blipFill>
-                    <a:blip r:embed="rId13" cstate="print">
+                    <a:blip r:embed="rId15" cstate="print">
                       <a:extLst>
                         <a:ext uri="{28A0092B-C50C-407E-A947-70E740481C1C}">
                           <a14:useLocalDpi xmlns:a14="http://schemas.microsoft.com/office/drawing/2010/main" val="0"/>
@@ -1196,8 +1320,8 @@
       </w:r>
     </w:p>
     <w:sectPr>
-      <w:footerReference w:type="even" r:id="rId14"/>
-      <w:footerReference w:type="default" r:id="rId15"/>
+      <w:footerReference w:type="even" r:id="rId16"/>
+      <w:footerReference w:type="default" r:id="rId17"/>
       <w:pgSz w:w="11900" w:h="16840"/>
       <w:pgMar w:top="1440" w:right="1440" w:bottom="1440" w:left="1440" w:header="708" w:footer="708" w:gutter="0"/>
       <w:cols w:space="708"/>
@@ -2328,6 +2452,18 @@
       <w:shd w:val="clear" w:color="auto" w:fill="E1DFDD"/>
     </w:rPr>
   </w:style>
+  <w:style w:type="character" w:styleId="FollowedHyperlink">
+    <w:name w:val="FollowedHyperlink"/>
+    <w:basedOn w:val="DefaultParagraphFont"/>
+    <w:uiPriority w:val="99"/>
+    <w:semiHidden/>
+    <w:unhideWhenUsed/>
+    <w:rsid w:val="006E4EBE"/>
+    <w:rPr>
+      <w:color w:val="954F72" w:themeColor="followedHyperlink"/>
+      <w:u w:val="single"/>
+    </w:rPr>
+  </w:style>
 </w:styles>
 </file>
 

</xml_diff>